<commit_message>
continue population sims and plots
</commit_message>
<xml_diff>
--- a/Generate_LH_Sample_Report_Notes.docx
+++ b/Generate_LH_Sample_Report_Notes.docx
@@ -53,7 +53,13 @@
         </w:numPr>
       </w:pPr>
       <w:r>
-        <w:t>F should be zero</w:t>
+        <w:t xml:space="preserve">Linf, K, (t0), Amax from the </w:t>
+      </w:r>
+      <w:r>
+        <w:t>Life History of Bottomfish Management Unit Species of Guam. NMFS-PIFSC-170.</w:t>
+      </w:r>
+      <w:r>
+        <w:t xml:space="preserve"> CV assumed 2.5% for Linf, 5.7% for K, 25% for L0.</w:t>
       </w:r>
     </w:p>
     <w:p>
@@ -65,7 +71,7 @@
         </w:numPr>
       </w:pPr>
       <w:r>
-        <w:t>mincat, catsd, maxcat, maxcatsd should be reasonable values to avoid errors, but don’t matter if F = 0.</w:t>
+        <w:t>M calculated from Amax following Then et al. 2015 M = 4.899*Amax^-0.916</w:t>
       </w:r>
     </w:p>
     <w:p>
@@ -77,7 +83,7 @@
         </w:numPr>
       </w:pPr>
       <w:r>
-        <w:t>Reminder: age_max is not a plus group in the population dynamics, it is simply the summary age to calculate population variance at a defined “old age”.</w:t>
+        <w:t>F should be zero</w:t>
       </w:r>
     </w:p>
     <w:p>
@@ -89,16 +95,7 @@
         </w:numPr>
       </w:pPr>
       <w:r>
-        <w:t>N can be as large as possible, but will increase run time</w:t>
-      </w:r>
-      <w:r>
-        <w:t xml:space="preserve">. </w:t>
-      </w:r>
-      <w:r>
-        <w:t>for Amax = 55</w:t>
-      </w:r>
-      <w:r>
-        <w:t xml:space="preserve">, each 100k takes about 3 minutes to run. </w:t>
+        <w:t>mincat, catsd, maxcat, maxcatsd should be reasonable values to avoid errors, but don’t matter if F = 0.</w:t>
       </w:r>
     </w:p>
     <w:p>
@@ -110,6 +107,33 @@
         </w:numPr>
       </w:pPr>
       <w:r>
+        <w:t>Reminder: age_max is not a plus group in the population dynamics, it is simply the summary age to calculate population variance at a defined “old age”.</w:t>
+      </w:r>
+    </w:p>
+    <w:p>
+      <w:pPr>
+        <w:pStyle w:val="ListParagraph"/>
+        <w:numPr>
+          <w:ilvl w:val="0"/>
+          <w:numId w:val="1"/>
+        </w:numPr>
+      </w:pPr>
+      <w:r>
+        <w:t>N can be as large as possible, but will increase run time</w:t>
+      </w:r>
+      <w:r>
+        <w:t xml:space="preserve">. for Amax = 55, each 100k takes about 3 minutes to run. </w:t>
+      </w:r>
+    </w:p>
+    <w:p>
+      <w:pPr>
+        <w:pStyle w:val="ListParagraph"/>
+        <w:numPr>
+          <w:ilvl w:val="0"/>
+          <w:numId w:val="1"/>
+        </w:numPr>
+      </w:pPr>
+      <w:r>
         <w:t>Linf_k_cor_TF is a TRUE or FALSE value that determines whether Linf and k are sampled independently from each other</w:t>
       </w:r>
       <w:r>
@@ -122,13 +146,37 @@
         <w:t xml:space="preserve"> (true)</w:t>
       </w:r>
       <w:r>
-        <w:t xml:space="preserve">. If </w:t>
-      </w:r>
-      <w:r>
-        <w:t>Linf_k_cor_TF</w:t>
-      </w:r>
-      <w:r>
-        <w:t xml:space="preserve"> = TRUE, it may be necessary to reduce the Linf or k marginal variability (Linf_sd and k_sd parameters) to limit variance on the combined distribution of the two parameters. The output of the </w:t>
+        <w:t>. If Linf_k_cor_TF = TRUE</w:t>
+      </w:r>
+      <w:r>
+        <w:t xml:space="preserve"> then the </w:t>
+      </w:r>
+      <w:r>
+        <w:t>Jensen 1997 Eq. 4 theoretical expected relationship between Linf and K</w:t>
+      </w:r>
+      <w:r>
+        <w:t xml:space="preserve"> (</w:t>
+      </w:r>
+      <w:r>
+        <w:t>Linf = C1*k^(-1/LW_beta</w:t>
+      </w:r>
+      <w:r>
+        <w:t xml:space="preserve">)) is used </w:t>
+      </w:r>
+      <w:r>
+        <w:t>where LW_beta is the theoretical allometric W-L scalar, assume = 3 here</w:t>
+      </w:r>
+      <w:r>
+        <w:t xml:space="preserve"> and C1 is calculated from the mean population values of Linf and k. </w:t>
+      </w:r>
+      <w:r>
+        <w:t>If Linf_k_cor_TF = TRUE</w:t>
+      </w:r>
+      <w:r>
+        <w:t xml:space="preserve">, </w:t>
+      </w:r>
+      <w:r>
+        <w:t xml:space="preserve">it may be necessary to reduce the Linf or k marginal variability (Linf_sd and k_sd parameters) to limit variance on the combined distribution of the two parameters. The output of the </w:t>
       </w:r>
       <w:r>
         <w:t>simulate_population_harvest</w:t>
@@ -155,14 +203,51 @@
         <w:t>S</w:t>
       </w:r>
       <w:r>
-        <w:t xml:space="preserve">ave each simulated population dataframe in its own workspace. </w:t>
+        <w:t xml:space="preserve">ave </w:t>
+      </w:r>
+      <w:r>
+        <w:t>all</w:t>
+      </w:r>
+      <w:r>
+        <w:t xml:space="preserve"> simulated population dataframe</w:t>
+      </w:r>
+      <w:r>
+        <w:t>s</w:t>
+      </w:r>
+      <w:r>
+        <w:t xml:space="preserve"> </w:t>
+      </w:r>
+      <w:r>
+        <w:t>in a</w:t>
+      </w:r>
+      <w:r>
+        <w:t xml:space="preserve"> workspace. </w:t>
+      </w:r>
+    </w:p>
+    <w:p/>
+    <w:p>
+      <w:r>
+        <w:t>To do: fill in population parameter assumptions</w:t>
+      </w:r>
+      <w:r>
+        <w:t>, make a pdf with figures summarizing population assumptions.</w:t>
       </w:r>
     </w:p>
     <w:p/>
     <w:p/>
     <w:p>
       <w:r>
-        <w:t>To do: fill in population parameter assumptions.</w:t>
+        <w:t>3. run with every update:</w:t>
+      </w:r>
+    </w:p>
+    <w:p>
+      <w:r>
+        <w:t>Add a color code to show added samples in the hist during survey</w:t>
+      </w:r>
+    </w:p>
+    <w:p>
+      <w:r>
+        <w:t>show fig with units, provide calculated relative error as a number</w:t>
       </w:r>
     </w:p>
     <w:sectPr>

</xml_diff>

<commit_message>
simulating pops and adding plotting
</commit_message>
<xml_diff>
--- a/Generate_LH_Sample_Report_Notes.docx
+++ b/Generate_LH_Sample_Report_Notes.docx
@@ -18,15 +18,39 @@
       </w:r>
     </w:p>
     <w:p/>
-    <w:p/>
-    <w:p>
-      <w:r>
-        <w:t>Do Once: simulate BMUS populations, save as .RData objects</w:t>
-      </w:r>
-    </w:p>
-    <w:p>
-      <w:r>
-        <w:t xml:space="preserve">1. Ensure values are in </w:t>
+    <w:p>
+      <w:r>
+        <w:rPr>
+          <w:b/>
+          <w:bCs/>
+        </w:rPr>
+        <w:t>Do Once: simulate BMUS populations</w:t>
+      </w:r>
+      <w:r>
+        <w:t>, save</w:t>
+      </w:r>
+      <w:r>
+        <w:t xml:space="preserve"> as objects in a</w:t>
+      </w:r>
+      <w:r>
+        <w:t xml:space="preserve"> .RData</w:t>
+      </w:r>
+      <w:r>
+        <w:t xml:space="preserve"> (create_simulated_pops.R</w:t>
+      </w:r>
+      <w:r>
+        <w:t xml:space="preserve">, uses functions from </w:t>
+      </w:r>
+      <w:r>
+        <w:t>modify_LH_sample_function.R</w:t>
+      </w:r>
+      <w:r>
+        <w:t>)</w:t>
+      </w:r>
+    </w:p>
+    <w:p>
+      <w:r>
+        <w:t xml:space="preserve">Ensure values are in </w:t>
       </w:r>
       <w:r>
         <w:t>BMUS_LH_sim_pop_parameters.xlsx</w:t>
@@ -149,31 +173,7 @@
         <w:t>. If Linf_k_cor_TF = TRUE</w:t>
       </w:r>
       <w:r>
-        <w:t xml:space="preserve"> then the </w:t>
-      </w:r>
-      <w:r>
-        <w:t>Jensen 1997 Eq. 4 theoretical expected relationship between Linf and K</w:t>
-      </w:r>
-      <w:r>
-        <w:t xml:space="preserve"> (</w:t>
-      </w:r>
-      <w:r>
-        <w:t>Linf = C1*k^(-1/LW_beta</w:t>
-      </w:r>
-      <w:r>
-        <w:t xml:space="preserve">)) is used </w:t>
-      </w:r>
-      <w:r>
-        <w:t>where LW_beta is the theoretical allometric W-L scalar, assume = 3 here</w:t>
-      </w:r>
-      <w:r>
-        <w:t xml:space="preserve"> and C1 is calculated from the mean population values of Linf and k. </w:t>
-      </w:r>
-      <w:r>
-        <w:t>If Linf_k_cor_TF = TRUE</w:t>
-      </w:r>
-      <w:r>
-        <w:t xml:space="preserve">, </w:t>
+        <w:t xml:space="preserve"> then the Jensen 1997 Eq. 4 theoretical expected relationship between Linf and K (Linf = C1*k^(-1/LW_beta)) is used where LW_beta is the theoretical allometric W-L scalar, assume = 3 here and C1 is calculated from the mean population values of Linf and k. If Linf_k_cor_TF = TRUE, </w:t>
       </w:r>
       <w:r>
         <w:t xml:space="preserve">it may be necessary to reduce the Linf or k marginal variability (Linf_sd and k_sd parameters) to limit variance on the combined distribution of the two parameters. The output of the </w:t>
@@ -197,42 +197,27 @@
     <w:p/>
     <w:p>
       <w:r>
-        <w:t xml:space="preserve">2. </w:t>
-      </w:r>
-      <w:r>
-        <w:t>S</w:t>
-      </w:r>
-      <w:r>
-        <w:t xml:space="preserve">ave </w:t>
-      </w:r>
-      <w:r>
-        <w:t>all</w:t>
-      </w:r>
-      <w:r>
-        <w:t xml:space="preserve"> simulated population dataframe</w:t>
-      </w:r>
-      <w:r>
-        <w:t>s</w:t>
-      </w:r>
-      <w:r>
-        <w:t xml:space="preserve"> </w:t>
-      </w:r>
-      <w:r>
-        <w:t>in a</w:t>
-      </w:r>
-      <w:r>
-        <w:t xml:space="preserve"> workspace. </w:t>
+        <w:rPr>
+          <w:b/>
+          <w:bCs/>
+        </w:rPr>
+        <w:t xml:space="preserve">Do Once: </w:t>
+      </w:r>
+      <w:r>
+        <w:rPr>
+          <w:b/>
+          <w:bCs/>
+        </w:rPr>
+        <w:t>Create figures of the simulated populations</w:t>
+      </w:r>
+      <w:r>
+        <w:t xml:space="preserve"> with parameters listed, consider carefully to ensure we are satisfied with our assumptions about the true growth and variability in the population. </w:t>
       </w:r>
     </w:p>
     <w:p/>
-    <w:p>
-      <w:r>
-        <w:t>To do: fill in population parameter assumptions</w:t>
-      </w:r>
-      <w:r>
-        <w:t>, make a pdf with figures summarizing population assumptions.</w:t>
-      </w:r>
-    </w:p>
+    <w:p/>
+    <w:p/>
+    <w:p/>
     <w:p/>
     <w:p/>
     <w:p>

</xml_diff>

<commit_message>
add R markdown to show simulated populations
</commit_message>
<xml_diff>
--- a/Generate_LH_Sample_Report_Notes.docx
+++ b/Generate_LH_Sample_Report_Notes.docx
@@ -24,7 +24,14 @@
           <w:b/>
           <w:bCs/>
         </w:rPr>
-        <w:t>Do Once: simulate BMUS populations</w:t>
+        <w:t>S</w:t>
+      </w:r>
+      <w:r>
+        <w:rPr>
+          <w:b/>
+          <w:bCs/>
+        </w:rPr>
+        <w:t>imulate BMUS populations</w:t>
       </w:r>
       <w:r>
         <w:t>, save</w:t>
@@ -201,21 +208,36 @@
           <w:b/>
           <w:bCs/>
         </w:rPr>
-        <w:t xml:space="preserve">Do Once: </w:t>
-      </w:r>
-      <w:r>
-        <w:rPr>
-          <w:b/>
-          <w:bCs/>
-        </w:rPr>
         <w:t>Create figures of the simulated populations</w:t>
       </w:r>
       <w:r>
         <w:t xml:space="preserve"> with parameters listed, consider carefully to ensure we are satisfied with our assumptions about the true growth and variability in the population. </w:t>
       </w:r>
     </w:p>
+    <w:p>
+      <w:pPr>
+        <w:pStyle w:val="ListParagraph"/>
+        <w:numPr>
+          <w:ilvl w:val="0"/>
+          <w:numId w:val="2"/>
+        </w:numPr>
+      </w:pPr>
+      <w:r>
+        <w:t>Run the R Markdown file Simulated_Pops_Summary.Rmd.</w:t>
+      </w:r>
+    </w:p>
     <w:p/>
+    <w:p>
+      <w:r>
+        <w:t>Read-in updated file of all LH samples collected, calculate expected relative error based on simulated populations and length distribution of samples</w:t>
+      </w:r>
+    </w:p>
     <w:p/>
+    <w:p>
+      <w:r>
+        <w:t>Make figures: 1) hist of samples at length (colors for existing and during survey) 2) boxplots of relative error.</w:t>
+      </w:r>
+    </w:p>
     <w:p/>
     <w:p/>
     <w:p/>
@@ -360,8 +382,124 @@
       </w:rPr>
     </w:lvl>
   </w:abstractNum>
+  <w:abstractNum w:abstractNumId="1" w15:restartNumberingAfterBreak="0">
+    <w:nsid w:val="5B1C19B3"/>
+    <w:multiLevelType w:val="hybridMultilevel"/>
+    <w:tmpl w:val="24B466E2"/>
+    <w:lvl w:ilvl="0" w:tplc="04090001">
+      <w:start w:val="1"/>
+      <w:numFmt w:val="bullet"/>
+      <w:lvlText w:val=""/>
+      <w:lvlJc w:val="left"/>
+      <w:pPr>
+        <w:ind w:left="720" w:hanging="360"/>
+      </w:pPr>
+      <w:rPr>
+        <w:rFonts w:ascii="Symbol" w:hAnsi="Symbol" w:hint="default"/>
+      </w:rPr>
+    </w:lvl>
+    <w:lvl w:ilvl="1" w:tplc="04090003" w:tentative="1">
+      <w:start w:val="1"/>
+      <w:numFmt w:val="bullet"/>
+      <w:lvlText w:val="o"/>
+      <w:lvlJc w:val="left"/>
+      <w:pPr>
+        <w:ind w:left="1440" w:hanging="360"/>
+      </w:pPr>
+      <w:rPr>
+        <w:rFonts w:ascii="Courier New" w:hAnsi="Courier New" w:cs="Courier New" w:hint="default"/>
+      </w:rPr>
+    </w:lvl>
+    <w:lvl w:ilvl="2" w:tplc="04090005" w:tentative="1">
+      <w:start w:val="1"/>
+      <w:numFmt w:val="bullet"/>
+      <w:lvlText w:val=""/>
+      <w:lvlJc w:val="left"/>
+      <w:pPr>
+        <w:ind w:left="2160" w:hanging="360"/>
+      </w:pPr>
+      <w:rPr>
+        <w:rFonts w:ascii="Wingdings" w:hAnsi="Wingdings" w:hint="default"/>
+      </w:rPr>
+    </w:lvl>
+    <w:lvl w:ilvl="3" w:tplc="04090001" w:tentative="1">
+      <w:start w:val="1"/>
+      <w:numFmt w:val="bullet"/>
+      <w:lvlText w:val=""/>
+      <w:lvlJc w:val="left"/>
+      <w:pPr>
+        <w:ind w:left="2880" w:hanging="360"/>
+      </w:pPr>
+      <w:rPr>
+        <w:rFonts w:ascii="Symbol" w:hAnsi="Symbol" w:hint="default"/>
+      </w:rPr>
+    </w:lvl>
+    <w:lvl w:ilvl="4" w:tplc="04090003" w:tentative="1">
+      <w:start w:val="1"/>
+      <w:numFmt w:val="bullet"/>
+      <w:lvlText w:val="o"/>
+      <w:lvlJc w:val="left"/>
+      <w:pPr>
+        <w:ind w:left="3600" w:hanging="360"/>
+      </w:pPr>
+      <w:rPr>
+        <w:rFonts w:ascii="Courier New" w:hAnsi="Courier New" w:cs="Courier New" w:hint="default"/>
+      </w:rPr>
+    </w:lvl>
+    <w:lvl w:ilvl="5" w:tplc="04090005" w:tentative="1">
+      <w:start w:val="1"/>
+      <w:numFmt w:val="bullet"/>
+      <w:lvlText w:val=""/>
+      <w:lvlJc w:val="left"/>
+      <w:pPr>
+        <w:ind w:left="4320" w:hanging="360"/>
+      </w:pPr>
+      <w:rPr>
+        <w:rFonts w:ascii="Wingdings" w:hAnsi="Wingdings" w:hint="default"/>
+      </w:rPr>
+    </w:lvl>
+    <w:lvl w:ilvl="6" w:tplc="04090001" w:tentative="1">
+      <w:start w:val="1"/>
+      <w:numFmt w:val="bullet"/>
+      <w:lvlText w:val=""/>
+      <w:lvlJc w:val="left"/>
+      <w:pPr>
+        <w:ind w:left="5040" w:hanging="360"/>
+      </w:pPr>
+      <w:rPr>
+        <w:rFonts w:ascii="Symbol" w:hAnsi="Symbol" w:hint="default"/>
+      </w:rPr>
+    </w:lvl>
+    <w:lvl w:ilvl="7" w:tplc="04090003" w:tentative="1">
+      <w:start w:val="1"/>
+      <w:numFmt w:val="bullet"/>
+      <w:lvlText w:val="o"/>
+      <w:lvlJc w:val="left"/>
+      <w:pPr>
+        <w:ind w:left="5760" w:hanging="360"/>
+      </w:pPr>
+      <w:rPr>
+        <w:rFonts w:ascii="Courier New" w:hAnsi="Courier New" w:cs="Courier New" w:hint="default"/>
+      </w:rPr>
+    </w:lvl>
+    <w:lvl w:ilvl="8" w:tplc="04090005" w:tentative="1">
+      <w:start w:val="1"/>
+      <w:numFmt w:val="bullet"/>
+      <w:lvlText w:val=""/>
+      <w:lvlJc w:val="left"/>
+      <w:pPr>
+        <w:ind w:left="6480" w:hanging="360"/>
+      </w:pPr>
+      <w:rPr>
+        <w:rFonts w:ascii="Wingdings" w:hAnsi="Wingdings" w:hint="default"/>
+      </w:rPr>
+    </w:lvl>
+  </w:abstractNum>
   <w:num w:numId="1">
     <w:abstractNumId w:val="0"/>
+  </w:num>
+  <w:num w:numId="2">
+    <w:abstractNumId w:val="1"/>
   </w:num>
 </w:numbering>
 </file>

</xml_diff>